<commit_message>
add new statistics function
</commit_message>
<xml_diff>
--- a/Clus/Instruction 20230224.docx
+++ b/Clus/Instruction 20230224.docx
@@ -223,7 +223,23 @@
           <w:sz w:val="32"/>
           <w:szCs w:val="32"/>
         </w:rPr>
-        <w:t xml:space="preserve">The clus-doc file should generate a subfolder, which includes excel sheets for all ROIs of one image file (such as 1.txt). “ROI_1_in_cluster_Ch1.xls”; </w:t>
+        <w:t xml:space="preserve">The </w:t>
+      </w:r>
+      <w:proofErr w:type="spellStart"/>
+      <w:r>
+        <w:rPr>
+          <w:sz w:val="32"/>
+          <w:szCs w:val="32"/>
+        </w:rPr>
+        <w:t>clus</w:t>
+      </w:r>
+      <w:proofErr w:type="spellEnd"/>
+      <w:r>
+        <w:rPr>
+          <w:sz w:val="32"/>
+          <w:szCs w:val="32"/>
+        </w:rPr>
+        <w:t xml:space="preserve">-doc file should generate a subfolder, which includes excel sheets for all ROIs of one image file (such as 1.txt). “ROI_1_in_cluster_Ch1.xls”; </w:t>
       </w:r>
       <w:r>
         <w:rPr>
@@ -238,23 +254,7 @@
           <w:sz w:val="32"/>
           <w:szCs w:val="32"/>
         </w:rPr>
-        <w:t>ROI_1_non_cluster_Ch1.xls”, “ROI_2_non_cluster_Ch1.xls”, “</w:t>
-      </w:r>
-      <w:proofErr w:type="gramStart"/>
-      <w:r>
-        <w:rPr>
-          <w:sz w:val="32"/>
-          <w:szCs w:val="32"/>
-        </w:rPr>
-        <w:t>ROI_2_In_cluster_Ch1.xls”…</w:t>
-      </w:r>
-      <w:proofErr w:type="gramEnd"/>
-      <w:r>
-        <w:rPr>
-          <w:sz w:val="32"/>
-          <w:szCs w:val="32"/>
-        </w:rPr>
-        <w:t xml:space="preserve">… </w:t>
+        <w:t xml:space="preserve">ROI_1_non_cluster_Ch1.xls”, “ROI_2_non_cluster_Ch1.xls”, “ROI_2_In_cluster_Ch1.xls”…… </w:t>
       </w:r>
       <w:r>
         <w:rPr>
@@ -495,7 +495,23 @@
           <w:sz w:val="32"/>
           <w:szCs w:val="32"/>
         </w:rPr>
-        <w:t xml:space="preserve">Analyze the distribution of all events in noncluster, colocalized clusters, and non colocalized cluster. </w:t>
+        <w:t xml:space="preserve">Analyze the distribution of all events in </w:t>
+      </w:r>
+      <w:proofErr w:type="spellStart"/>
+      <w:r>
+        <w:rPr>
+          <w:sz w:val="32"/>
+          <w:szCs w:val="32"/>
+        </w:rPr>
+        <w:t>noncluster</w:t>
+      </w:r>
+      <w:proofErr w:type="spellEnd"/>
+      <w:r>
+        <w:rPr>
+          <w:sz w:val="32"/>
+          <w:szCs w:val="32"/>
+        </w:rPr>
+        <w:t xml:space="preserve">, colocalized clusters, and non colocalized cluster. </w:t>
       </w:r>
     </w:p>
     <w:p>
@@ -543,9 +559,54 @@
           <w:sz w:val="32"/>
           <w:szCs w:val="32"/>
         </w:rPr>
-        <w:t xml:space="preserve">per image </w:t>
-      </w:r>
-      <w:proofErr w:type="gramStart"/>
+        <w:t>per image ( or per 1.txt file)</w:t>
+      </w:r>
+      <w:r>
+        <w:rPr>
+          <w:sz w:val="32"/>
+          <w:szCs w:val="32"/>
+        </w:rPr>
+        <w:t xml:space="preserve">. </w:t>
+      </w:r>
+    </w:p>
+    <w:p>
+      <w:pPr>
+        <w:jc w:val="both"/>
+        <w:rPr>
+          <w:sz w:val="32"/>
+          <w:szCs w:val="32"/>
+        </w:rPr>
+      </w:pPr>
+      <w:r>
+        <w:rPr>
+          <w:strike/>
+          <w:sz w:val="32"/>
+          <w:szCs w:val="32"/>
+        </w:rPr>
+        <w:t>Cell # (same as the #.txt file)</w:t>
+      </w:r>
+      <w:r>
+        <w:rPr>
+          <w:sz w:val="32"/>
+          <w:szCs w:val="32"/>
+        </w:rPr>
+        <w:t xml:space="preserve">; ROI number; </w:t>
+      </w:r>
+      <w:r>
+        <w:rPr>
+          <w:sz w:val="32"/>
+          <w:szCs w:val="32"/>
+        </w:rPr>
+        <w:t xml:space="preserve">number of total events; </w:t>
+      </w:r>
+      <w:r>
+        <w:rPr>
+          <w:sz w:val="32"/>
+          <w:szCs w:val="32"/>
+        </w:rPr>
+        <w:t xml:space="preserve">number of </w:t>
+      </w:r>
+      <w:proofErr w:type="spellStart"/>
       <w:r>
         <w:rPr>
           <w:b/>
@@ -553,9 +614,31 @@
           <w:sz w:val="32"/>
           <w:szCs w:val="32"/>
         </w:rPr>
-        <w:t>( or</w:t>
-      </w:r>
-      <w:proofErr w:type="gramEnd"/>
+        <w:t>nonclustered</w:t>
+      </w:r>
+      <w:proofErr w:type="spellEnd"/>
+      <w:r>
+        <w:rPr>
+          <w:sz w:val="32"/>
+          <w:szCs w:val="32"/>
+        </w:rPr>
+        <w:t xml:space="preserve"> events; number of events in colocalized clusters; number of events in </w:t>
+      </w:r>
+      <w:r>
+        <w:rPr>
+          <w:sz w:val="32"/>
+          <w:szCs w:val="32"/>
+        </w:rPr>
+        <w:t>nonlocalized</w:t>
+      </w:r>
+      <w:r>
+        <w:rPr>
+          <w:sz w:val="32"/>
+          <w:szCs w:val="32"/>
+        </w:rPr>
+        <w:t xml:space="preserve"> clusters. Number of colocalized events; number of </w:t>
+      </w:r>
+      <w:proofErr w:type="spellStart"/>
       <w:r>
         <w:rPr>
           <w:b/>
@@ -563,83 +646,84 @@
           <w:sz w:val="32"/>
           <w:szCs w:val="32"/>
         </w:rPr>
-        <w:t xml:space="preserve"> per 1.txt file)</w:t>
-      </w:r>
-      <w:r>
-        <w:rPr>
-          <w:sz w:val="32"/>
-          <w:szCs w:val="32"/>
-        </w:rPr>
-        <w:t xml:space="preserve">. </w:t>
-      </w:r>
-    </w:p>
-    <w:p>
-      <w:pPr>
-        <w:jc w:val="both"/>
-        <w:rPr>
-          <w:sz w:val="32"/>
-          <w:szCs w:val="32"/>
-        </w:rPr>
-      </w:pPr>
-      <w:r>
-        <w:rPr>
-          <w:strike/>
-          <w:sz w:val="32"/>
-          <w:szCs w:val="32"/>
-        </w:rPr>
-        <w:t>Cell # (same as the #.txt file)</w:t>
-      </w:r>
-      <w:r>
-        <w:rPr>
-          <w:sz w:val="32"/>
-          <w:szCs w:val="32"/>
-        </w:rPr>
-        <w:t xml:space="preserve">; ROI number; </w:t>
-      </w:r>
-      <w:r>
-        <w:rPr>
-          <w:sz w:val="32"/>
-          <w:szCs w:val="32"/>
-        </w:rPr>
-        <w:t xml:space="preserve">number of total events; </w:t>
-      </w:r>
-      <w:r>
-        <w:rPr>
-          <w:sz w:val="32"/>
-          <w:szCs w:val="32"/>
-        </w:rPr>
-        <w:t xml:space="preserve">number of </w:t>
-      </w:r>
-      <w:r>
+        <w:t>nonclustered</w:t>
+      </w:r>
+      <w:proofErr w:type="spellEnd"/>
+      <w:r>
+        <w:rPr>
+          <w:sz w:val="32"/>
+          <w:szCs w:val="32"/>
+        </w:rPr>
+        <w:t xml:space="preserve"> colocalized events; </w:t>
+      </w:r>
+      <w:r>
+        <w:rPr>
+          <w:sz w:val="32"/>
+          <w:szCs w:val="32"/>
+        </w:rPr>
+        <w:t xml:space="preserve">number of colocalized events in colocalized clusters; number of colocalized events in non-colocalized clusters. </w:t>
+      </w:r>
+    </w:p>
+    <w:p>
+      <w:pPr>
+        <w:jc w:val="both"/>
+        <w:rPr>
+          <w:sz w:val="32"/>
+          <w:szCs w:val="32"/>
+        </w:rPr>
+      </w:pPr>
+    </w:p>
+    <w:p>
+      <w:pPr>
+        <w:jc w:val="both"/>
+        <w:rPr>
+          <w:sz w:val="32"/>
+          <w:szCs w:val="32"/>
+        </w:rPr>
+      </w:pPr>
+      <w:r>
+        <w:rPr>
+          <w:sz w:val="32"/>
+          <w:szCs w:val="32"/>
+        </w:rPr>
+        <w:t xml:space="preserve">To calculate: For each ROI, each channel, two excel sheets are available: </w:t>
+      </w:r>
+    </w:p>
+    <w:p>
+      <w:pPr>
+        <w:jc w:val="both"/>
+        <w:rPr>
+          <w:sz w:val="32"/>
+          <w:szCs w:val="32"/>
+        </w:rPr>
+      </w:pPr>
+      <w:r>
+        <w:rPr>
+          <w:sz w:val="32"/>
+          <w:szCs w:val="32"/>
+        </w:rPr>
+        <w:t xml:space="preserve">ROI_1_in_cluster_Ch1.xls; ROI_1_non_cluster_Ch1.xls. </w:t>
+      </w:r>
+    </w:p>
+    <w:p>
+      <w:pPr>
+        <w:jc w:val="both"/>
+        <w:rPr>
+          <w:sz w:val="32"/>
+          <w:szCs w:val="32"/>
+        </w:rPr>
+      </w:pPr>
+    </w:p>
+    <w:p>
+      <w:pPr>
+        <w:jc w:val="both"/>
         <w:rPr>
           <w:b/>
           <w:bCs/>
           <w:sz w:val="32"/>
           <w:szCs w:val="32"/>
         </w:rPr>
-        <w:t>nonclustered</w:t>
-      </w:r>
-      <w:r>
-        <w:rPr>
-          <w:sz w:val="32"/>
-          <w:szCs w:val="32"/>
-        </w:rPr>
-        <w:t xml:space="preserve"> events; number of events in colocalized clusters; number of events in </w:t>
-      </w:r>
-      <w:r>
-        <w:rPr>
-          <w:sz w:val="32"/>
-          <w:szCs w:val="32"/>
-        </w:rPr>
-        <w:t>nonlocalized</w:t>
-      </w:r>
-      <w:r>
-        <w:rPr>
-          <w:sz w:val="32"/>
-          <w:szCs w:val="32"/>
-        </w:rPr>
-        <w:t xml:space="preserve"> clusters. Number of colocalized events; number of </w:t>
-      </w:r>
+      </w:pPr>
       <w:r>
         <w:rPr>
           <w:b/>
@@ -647,83 +731,17 @@
           <w:sz w:val="32"/>
           <w:szCs w:val="32"/>
         </w:rPr>
-        <w:t>nonclustered</w:t>
-      </w:r>
-      <w:r>
-        <w:rPr>
-          <w:sz w:val="32"/>
-          <w:szCs w:val="32"/>
-        </w:rPr>
-        <w:t xml:space="preserve"> colocalized events; </w:t>
-      </w:r>
-      <w:r>
-        <w:rPr>
-          <w:sz w:val="32"/>
-          <w:szCs w:val="32"/>
-        </w:rPr>
-        <w:t xml:space="preserve">number of colocalized events in colocalized clusters; number of colocalized events in non-colocalized clusters. </w:t>
-      </w:r>
-    </w:p>
-    <w:p>
-      <w:pPr>
-        <w:jc w:val="both"/>
-        <w:rPr>
-          <w:sz w:val="32"/>
-          <w:szCs w:val="32"/>
-        </w:rPr>
-      </w:pPr>
-    </w:p>
-    <w:p>
-      <w:pPr>
-        <w:jc w:val="both"/>
-        <w:rPr>
-          <w:sz w:val="32"/>
-          <w:szCs w:val="32"/>
-        </w:rPr>
-      </w:pPr>
-      <w:r>
-        <w:rPr>
-          <w:sz w:val="32"/>
-          <w:szCs w:val="32"/>
-        </w:rPr>
-        <w:t xml:space="preserve">To calculate: For each ROI, each channel, two excel sheets are available: </w:t>
-      </w:r>
-    </w:p>
-    <w:p>
-      <w:pPr>
-        <w:jc w:val="both"/>
-        <w:rPr>
-          <w:sz w:val="32"/>
-          <w:szCs w:val="32"/>
-        </w:rPr>
-      </w:pPr>
-      <w:r>
-        <w:rPr>
-          <w:sz w:val="32"/>
-          <w:szCs w:val="32"/>
-        </w:rPr>
-        <w:t xml:space="preserve">ROI_1_in_cluster_Ch1.xls; ROI_1_non_cluster_Ch1.xls. </w:t>
-      </w:r>
-    </w:p>
-    <w:p>
-      <w:pPr>
-        <w:jc w:val="both"/>
-        <w:rPr>
-          <w:sz w:val="32"/>
-          <w:szCs w:val="32"/>
-        </w:rPr>
-      </w:pPr>
-    </w:p>
-    <w:p>
-      <w:pPr>
-        <w:jc w:val="both"/>
+        <w:t>It may be easier if the two excel sheets can be combined. Can be called ROI_1_all_events</w:t>
+      </w:r>
+      <w:r>
         <w:rPr>
           <w:b/>
           <w:bCs/>
           <w:sz w:val="32"/>
           <w:szCs w:val="32"/>
         </w:rPr>
-      </w:pPr>
+        <w:t>_Ch1</w:t>
+      </w:r>
       <w:r>
         <w:rPr>
           <w:b/>
@@ -731,37 +749,8 @@
           <w:sz w:val="32"/>
           <w:szCs w:val="32"/>
         </w:rPr>
-        <w:t xml:space="preserve">It may be easier if the two excel sheets can be combined. Can be called </w:t>
-      </w:r>
-      <w:proofErr w:type="gramStart"/>
-      <w:r>
-        <w:rPr>
-          <w:b/>
-          <w:bCs/>
-          <w:sz w:val="32"/>
-          <w:szCs w:val="32"/>
-        </w:rPr>
-        <w:t>ROI_1_all_events</w:t>
-      </w:r>
-      <w:r>
-        <w:rPr>
-          <w:b/>
-          <w:bCs/>
-          <w:sz w:val="32"/>
-          <w:szCs w:val="32"/>
-        </w:rPr>
-        <w:t>_Ch1</w:t>
-      </w:r>
-      <w:r>
-        <w:rPr>
-          <w:b/>
-          <w:bCs/>
-          <w:sz w:val="32"/>
-          <w:szCs w:val="32"/>
-        </w:rPr>
         <w:t>.xls</w:t>
       </w:r>
-      <w:proofErr w:type="gramEnd"/>
     </w:p>
     <w:p>
       <w:pPr>
@@ -984,15 +973,7 @@
           <w:sz w:val="32"/>
           <w:szCs w:val="32"/>
         </w:rPr>
-        <w:t xml:space="preserve"> of events in colocalized clusters: Total row </w:t>
-      </w:r>
-      <w:proofErr w:type="gramStart"/>
-      <w:r>
-        <w:rPr>
-          <w:sz w:val="32"/>
-          <w:szCs w:val="32"/>
-        </w:rPr>
-        <w:t xml:space="preserve">number  </w:t>
+        <w:t xml:space="preserve"> of events in colocalized clusters: Total row number  </w:t>
       </w:r>
       <w:r>
         <w:rPr>
@@ -1001,7 +982,6 @@
         </w:rPr>
         <w:t>“</w:t>
       </w:r>
-      <w:proofErr w:type="gramEnd"/>
       <w:r>
         <w:rPr>
           <w:sz w:val="32"/>
@@ -1076,18 +1056,26 @@
       </w:r>
       <w:r>
         <w:rPr>
+          <w:rFonts w:cstheme="minorHAnsi" w:hint="eastAsia"/>
+          <w:sz w:val="32"/>
+          <w:szCs w:val="32"/>
+        </w:rPr>
+        <w:t>!</w:t>
+      </w:r>
+      <w:r>
+        <w:rPr>
           <w:rFonts w:cstheme="minorHAnsi"/>
           <w:sz w:val="32"/>
           <w:szCs w:val="32"/>
         </w:rPr>
-        <w:t>ǂ</w:t>
-      </w:r>
-      <w:r>
-        <w:rPr>
-          <w:sz w:val="32"/>
-          <w:szCs w:val="32"/>
-        </w:rPr>
-        <w:t xml:space="preserve"> 0 in ROI_1_all_events.xls</w:t>
+        <w:t>=</w:t>
+      </w:r>
+      <w:r>
+        <w:rPr>
+          <w:sz w:val="32"/>
+          <w:szCs w:val="32"/>
+        </w:rPr>
+        <w:t>0 in ROI_1_all_events.xls</w:t>
       </w:r>
       <w:r>
         <w:rPr>
@@ -1167,15 +1155,7 @@
           <w:sz w:val="32"/>
           <w:szCs w:val="32"/>
         </w:rPr>
-        <w:t xml:space="preserve"> Total row </w:t>
-      </w:r>
-      <w:proofErr w:type="gramStart"/>
-      <w:r>
-        <w:rPr>
-          <w:sz w:val="32"/>
-          <w:szCs w:val="32"/>
-        </w:rPr>
-        <w:t xml:space="preserve">number  </w:t>
+        <w:t xml:space="preserve"> Total row number  </w:t>
       </w:r>
       <w:r>
         <w:rPr>
@@ -1184,7 +1164,6 @@
         </w:rPr>
         <w:t>“</w:t>
       </w:r>
-      <w:proofErr w:type="gramEnd"/>
       <w:r>
         <w:rPr>
           <w:sz w:val="32"/>
@@ -1198,7 +1177,7 @@
           <w:sz w:val="32"/>
           <w:szCs w:val="32"/>
         </w:rPr>
-        <w:t>ǂ</w:t>
+        <w:t>!=</w:t>
       </w:r>
       <w:r>
         <w:rPr>
@@ -1214,6 +1193,15 @@
         </w:rPr>
         <w:t>”</w:t>
       </w:r>
+    </w:p>
+    <w:p>
+      <w:pPr>
+        <w:jc w:val="both"/>
+        <w:rPr>
+          <w:sz w:val="32"/>
+          <w:szCs w:val="32"/>
+        </w:rPr>
+      </w:pPr>
     </w:p>
     <w:p>
       <w:pPr>
@@ -1241,7 +1229,21 @@
           <w:sz w:val="32"/>
           <w:szCs w:val="32"/>
         </w:rPr>
-        <w:t xml:space="preserve"> of colocalized events: total row number </w:t>
+        <w:t xml:space="preserve"> of </w:t>
+      </w:r>
+      <w:r>
+        <w:rPr>
+          <w:sz w:val="32"/>
+          <w:szCs w:val="32"/>
+        </w:rPr>
+        <w:t xml:space="preserve">total </w:t>
+      </w:r>
+      <w:r>
+        <w:rPr>
+          <w:sz w:val="32"/>
+          <w:szCs w:val="32"/>
+        </w:rPr>
+        <w:t xml:space="preserve">colocalized events: total row number </w:t>
       </w:r>
       <w:r>
         <w:rPr>
@@ -1255,7 +1257,23 @@
           <w:sz w:val="32"/>
           <w:szCs w:val="32"/>
         </w:rPr>
-        <w:t>Q (DoC) &gt; = 0.4 in both     ROI_1_in_cluster_Ch1.xls and ROI_1_non_cluster_Ch1.xls</w:t>
+        <w:t>Q (</w:t>
+      </w:r>
+      <w:proofErr w:type="spellStart"/>
+      <w:r>
+        <w:rPr>
+          <w:sz w:val="32"/>
+          <w:szCs w:val="32"/>
+        </w:rPr>
+        <w:t>DoC</w:t>
+      </w:r>
+      <w:proofErr w:type="spellEnd"/>
+      <w:r>
+        <w:rPr>
+          <w:sz w:val="32"/>
+          <w:szCs w:val="32"/>
+        </w:rPr>
+        <w:t>) &gt; = 0.4 in both     ROI_1_in_cluster_Ch1.xls and ROI_1_non_cluster_Ch1.xls</w:t>
       </w:r>
       <w:r>
         <w:rPr>
@@ -1294,7 +1312,23 @@
           <w:sz w:val="32"/>
           <w:szCs w:val="32"/>
         </w:rPr>
-        <w:t>Q (DoC) &gt; = 0.4</w:t>
+        <w:t>Q (</w:t>
+      </w:r>
+      <w:proofErr w:type="spellStart"/>
+      <w:r>
+        <w:rPr>
+          <w:sz w:val="32"/>
+          <w:szCs w:val="32"/>
+        </w:rPr>
+        <w:t>DoC</w:t>
+      </w:r>
+      <w:proofErr w:type="spellEnd"/>
+      <w:r>
+        <w:rPr>
+          <w:sz w:val="32"/>
+          <w:szCs w:val="32"/>
+        </w:rPr>
+        <w:t>) &gt; = 0.4</w:t>
       </w:r>
       <w:r>
         <w:rPr>
@@ -1346,6 +1380,7 @@
         </w:rPr>
         <w:t xml:space="preserve"> of </w:t>
       </w:r>
+      <w:proofErr w:type="spellStart"/>
       <w:r>
         <w:rPr>
           <w:b/>
@@ -1355,6 +1390,7 @@
         </w:rPr>
         <w:t>nonclustered</w:t>
       </w:r>
+      <w:proofErr w:type="spellEnd"/>
       <w:r>
         <w:rPr>
           <w:sz w:val="32"/>
@@ -1388,7 +1424,23 @@
           <w:sz w:val="32"/>
           <w:szCs w:val="32"/>
         </w:rPr>
-        <w:t>Q (DoC) &gt; = 0.4 in ROI_1_non_cluster_Ch1.xls</w:t>
+        <w:t>Q (</w:t>
+      </w:r>
+      <w:proofErr w:type="spellStart"/>
+      <w:r>
+        <w:rPr>
+          <w:sz w:val="32"/>
+          <w:szCs w:val="32"/>
+        </w:rPr>
+        <w:t>DoC</w:t>
+      </w:r>
+      <w:proofErr w:type="spellEnd"/>
+      <w:r>
+        <w:rPr>
+          <w:sz w:val="32"/>
+          <w:szCs w:val="32"/>
+        </w:rPr>
+        <w:t>) &gt; = 0.4 in ROI_1_non_cluster_Ch1.xls</w:t>
       </w:r>
       <w:r>
         <w:rPr>
@@ -1432,7 +1484,39 @@
           <w:sz w:val="32"/>
           <w:szCs w:val="32"/>
         </w:rPr>
-        <w:t>Q (DoC) &gt; = 0.4 and V(ClusterID) = 0 in ROI_1_all_events.xls</w:t>
+        <w:t>Q (</w:t>
+      </w:r>
+      <w:proofErr w:type="spellStart"/>
+      <w:r>
+        <w:rPr>
+          <w:sz w:val="32"/>
+          <w:szCs w:val="32"/>
+        </w:rPr>
+        <w:t>DoC</w:t>
+      </w:r>
+      <w:proofErr w:type="spellEnd"/>
+      <w:r>
+        <w:rPr>
+          <w:sz w:val="32"/>
+          <w:szCs w:val="32"/>
+        </w:rPr>
+        <w:t>) &gt; = 0.4 and V(</w:t>
+      </w:r>
+      <w:proofErr w:type="spellStart"/>
+      <w:r>
+        <w:rPr>
+          <w:sz w:val="32"/>
+          <w:szCs w:val="32"/>
+        </w:rPr>
+        <w:t>ClusterID</w:t>
+      </w:r>
+      <w:proofErr w:type="spellEnd"/>
+      <w:r>
+        <w:rPr>
+          <w:sz w:val="32"/>
+          <w:szCs w:val="32"/>
+        </w:rPr>
+        <w:t>) = 0 in ROI_1_all_events.xls</w:t>
       </w:r>
       <w:r>
         <w:rPr>
@@ -1448,6 +1532,15 @@
         </w:rPr>
         <w:t xml:space="preserve">. </w:t>
       </w:r>
+    </w:p>
+    <w:p>
+      <w:pPr>
+        <w:jc w:val="both"/>
+        <w:rPr>
+          <w:sz w:val="32"/>
+          <w:szCs w:val="32"/>
+        </w:rPr>
+      </w:pPr>
     </w:p>
     <w:p>
       <w:pPr>
@@ -1489,7 +1582,23 @@
           <w:sz w:val="32"/>
           <w:szCs w:val="32"/>
         </w:rPr>
-        <w:t>Q (DoC) &gt; = 0.4</w:t>
+        <w:t>Q (</w:t>
+      </w:r>
+      <w:proofErr w:type="spellStart"/>
+      <w:r>
+        <w:rPr>
+          <w:sz w:val="32"/>
+          <w:szCs w:val="32"/>
+        </w:rPr>
+        <w:t>DoC</w:t>
+      </w:r>
+      <w:proofErr w:type="spellEnd"/>
+      <w:r>
+        <w:rPr>
+          <w:sz w:val="32"/>
+          <w:szCs w:val="32"/>
+        </w:rPr>
+        <w:t>) &gt; = 0.4</w:t>
       </w:r>
       <w:r>
         <w:rPr>
@@ -1547,9 +1656,33 @@
           <w:sz w:val="32"/>
           <w:szCs w:val="32"/>
         </w:rPr>
-        <w:t>Q (DoC) &gt; = 0.4 and V(ClusterID</w:t>
-      </w:r>
-      <w:proofErr w:type="gramStart"/>
+        <w:t>Q (</w:t>
+      </w:r>
+      <w:proofErr w:type="spellStart"/>
+      <w:r>
+        <w:rPr>
+          <w:sz w:val="32"/>
+          <w:szCs w:val="32"/>
+        </w:rPr>
+        <w:t>DoC</w:t>
+      </w:r>
+      <w:proofErr w:type="spellEnd"/>
+      <w:r>
+        <w:rPr>
+          <w:sz w:val="32"/>
+          <w:szCs w:val="32"/>
+        </w:rPr>
+        <w:t>) &gt; = 0.4 and V(</w:t>
+      </w:r>
+      <w:proofErr w:type="spellStart"/>
+      <w:r>
+        <w:rPr>
+          <w:sz w:val="32"/>
+          <w:szCs w:val="32"/>
+        </w:rPr>
+        <w:t>ClusterID</w:t>
+      </w:r>
+      <w:proofErr w:type="spellEnd"/>
       <w:r>
         <w:rPr>
           <w:sz w:val="32"/>
@@ -1563,16 +1696,7 @@
           <w:sz w:val="32"/>
           <w:szCs w:val="32"/>
         </w:rPr>
-        <w:t>!</w:t>
-      </w:r>
-      <w:proofErr w:type="gramEnd"/>
-      <w:r>
-        <w:rPr>
-          <w:rFonts w:cstheme="minorHAnsi"/>
-          <w:sz w:val="32"/>
-          <w:szCs w:val="32"/>
-        </w:rPr>
-        <w:t>=</w:t>
+        <w:t>!=</w:t>
       </w:r>
       <w:r>
         <w:rPr>
@@ -1636,7 +1760,23 @@
           <w:sz w:val="32"/>
           <w:szCs w:val="32"/>
         </w:rPr>
-        <w:t xml:space="preserve"> of colocalized events in non-colocalized clusters: total row number “Q (DoC) &gt; = 0.4 and W (col) = 0 in ROI_1_In_cluster_Ch1.xls” </w:t>
+        <w:t xml:space="preserve"> of colocalized events in non-colocalized clusters: total row number “Q (</w:t>
+      </w:r>
+      <w:proofErr w:type="spellStart"/>
+      <w:r>
+        <w:rPr>
+          <w:sz w:val="32"/>
+          <w:szCs w:val="32"/>
+        </w:rPr>
+        <w:t>DoC</w:t>
+      </w:r>
+      <w:proofErr w:type="spellEnd"/>
+      <w:r>
+        <w:rPr>
+          <w:sz w:val="32"/>
+          <w:szCs w:val="32"/>
+        </w:rPr>
+        <w:t xml:space="preserve">) &gt; = 0.4 and W (col) = 0 in ROI_1_In_cluster_Ch1.xls” </w:t>
       </w:r>
       <w:r>
         <w:rPr>
@@ -1652,7 +1792,39 @@
           <w:sz w:val="32"/>
           <w:szCs w:val="32"/>
         </w:rPr>
-        <w:t xml:space="preserve"> total row number “Q (DoC) &gt; = 0.4 and V(ClusterID) </w:t>
+        <w:t xml:space="preserve"> total row number “Q (</w:t>
+      </w:r>
+      <w:proofErr w:type="spellStart"/>
+      <w:r>
+        <w:rPr>
+          <w:sz w:val="32"/>
+          <w:szCs w:val="32"/>
+        </w:rPr>
+        <w:t>DoC</w:t>
+      </w:r>
+      <w:proofErr w:type="spellEnd"/>
+      <w:r>
+        <w:rPr>
+          <w:sz w:val="32"/>
+          <w:szCs w:val="32"/>
+        </w:rPr>
+        <w:t>) &gt; = 0.4 and V(</w:t>
+      </w:r>
+      <w:proofErr w:type="spellStart"/>
+      <w:r>
+        <w:rPr>
+          <w:sz w:val="32"/>
+          <w:szCs w:val="32"/>
+        </w:rPr>
+        <w:t>ClusterID</w:t>
+      </w:r>
+      <w:proofErr w:type="spellEnd"/>
+      <w:r>
+        <w:rPr>
+          <w:sz w:val="32"/>
+          <w:szCs w:val="32"/>
+        </w:rPr>
+        <w:t xml:space="preserve">) </w:t>
       </w:r>
       <w:r>
         <w:rPr>

</xml_diff>